<commit_message>
Update bai tap ve nha 22_10_19
</commit_message>
<xml_diff>
--- a/Bai Tap Ve Nha Tuan Nghi 16_10_19/Lab 1 Basic Java.docx
+++ b/Bai Tap Ve Nha Tuan Nghi 16_10_19/Lab 1 Basic Java.docx
@@ -122,7 +122,13 @@
     </w:p>
     <w:p>
       <w:r>
-        <w:t>1. Viết phương thức yêu cầu người dùng nhập 2 số nguyên và trả về: a. Tổng a và b nếu cả hai số nguyên là số chẵn. b. Phép nhân của a với b nếu cả hai số nguyên là số lẻ. c. Khác, bình phương của mỗi số nguyên.</w:t>
+        <w:t xml:space="preserve">1. Viết phương thức yêu cầu người dùng nhập 2 số nguyên và trả về: a. Tổng a và b nếu cả hai số nguyên là số chẵn. b. Phép nhân của a với b nếu cả hai số nguyên là số lẻ. c. Khác, </w:t>
+      </w:r>
+      <w:r>
+        <w:t xml:space="preserve">+ </w:t>
+      </w:r>
+      <w:r>
+        <w:t>bình phương của mỗi số nguyên.</w:t>
       </w:r>
     </w:p>
     <w:p>
@@ -253,7 +259,11 @@
         <w:t>Bài tập 6</w:t>
       </w:r>
       <w:r>
-        <w:t xml:space="preserve"> - Tìm kiếm mảng</w:t>
+        <w:t xml:space="preserve"> - </w:t>
+      </w:r>
+      <w:bookmarkStart w:id="0" w:name="_GoBack"/>
+      <w:r>
+        <w:t>Tìm kiếm mảng</w:t>
       </w:r>
     </w:p>
     <w:p>
@@ -284,6 +294,7 @@
         <w:t xml:space="preserve"> một phương thức tương tự để tìm kiếm một giá trị trong mảng hai chiều.</w:t>
       </w:r>
     </w:p>
+    <w:bookmarkEnd w:id="0"/>
     <w:p/>
     <w:p>
       <w:r>
@@ -325,8 +336,6 @@
       <w:r>
         <w:t>Làm theo sức mình</w:t>
       </w:r>
-      <w:bookmarkStart w:id="0" w:name="_GoBack"/>
-      <w:bookmarkEnd w:id="0"/>
     </w:p>
     <w:p>
       <w:pPr>

</xml_diff>